<commit_message>
Final adjustments to tables and figures
</commit_message>
<xml_diff>
--- a/manuscript/manuscript.docx
+++ b/manuscript/manuscript.docx
@@ -2332,26 +2332,6 @@
           <w:tcPr>
             <w:tcBorders>
               <w:top w:val="single" w:sz="16" w:space="0" w:color="D3D3D3"/>
-            </w:tcBorders>
-          </w:tcPr>
-          <w:p>
-            <w:pPr>
-              <w:spacing w:before="0" w:after="60"/>
-              <w:keepNext/>
-            </w:pPr>
-            <w:r>
-              <w:rPr>
-                <w:rFonts w:ascii="Calibri" w:hAnsi="Calibri"/>
-                <w:sz w:val="20"/>
-              </w:rPr>
-              <w:t xml:space="default"/>
-            </w:r>
-          </w:p>
-        </w:tc>
-        <w:tc>
-          <w:tcPr>
-            <w:tcBorders>
-              <w:top w:val="single" w:sz="16" w:space="0" w:color="D3D3D3"/>
               <w:bottom w:val="single" w:sz="16" w:space="0" w:color="D3D3D3"/>
               <w:end w:val="single" w:space="0" w:color="D3D3D3"/>
             </w:tcBorders>
@@ -2430,7 +2410,7 @@
             <w:tcBorders>
               <w:bottom w:val="single" w:sz="16" w:space="0" w:color="D3D3D3"/>
             </w:tcBorders>
-            <w:gridSpan w:val="2"/>
+            <w:gridSpan w:val="1"/>
           </w:tcPr>
           <w:p>
             <w:pPr>
@@ -2632,28 +2612,6 @@
                 <w:sz w:val="20"/>
                 <w:i/>
               </w:rPr>
-              <w:t xml:space="default">Range</w:t>
-            </w:r>
-          </w:p>
-        </w:tc>
-        <w:tc>
-          <w:tcPr>
-            <w:tcBorders>
-              <w:bottom w:val="single" w:sz="16" w:space="0" w:color="D3D3D3"/>
-            </w:tcBorders>
-          </w:tcPr>
-          <w:p>
-            <w:pPr>
-              <w:spacing w:before="0" w:after="60"/>
-              <w:keepNext/>
-              <w:jc w:val="end"/>
-            </w:pPr>
-            <w:r>
-              <w:rPr>
-                <w:rFonts w:ascii="Calibri" w:hAnsi="Calibri"/>
-                <w:sz w:val="20"/>
-                <w:i/>
-              </w:rPr>
               <w:t xml:space="default">M (SD)</w:t>
             </w:r>
           </w:p>
@@ -2719,7 +2677,7 @@
             <w:tcMar>
               <w:top w:w="25" w:type="dxa"/>
             </w:tcMar>
-            <w:gridSpan w:val="8"/>
+            <w:gridSpan w:val="7"/>
           </w:tcPr>
           <w:p>
             <w:pPr>
@@ -2832,7 +2790,7 @@
                 <w:rFonts w:ascii="Calibri" w:hAnsi="Calibri"/>
                 <w:sz w:val="20"/>
               </w:rPr>
-              <w:t xml:space="default">26.5 (4.1)</w:t>
+              <w:t xml:space="default">26.47 (4.05)</w:t>
             </w:r>
           </w:p>
         </w:tc>
@@ -2856,7 +2814,7 @@
                 <w:rFonts w:ascii="Calibri" w:hAnsi="Calibri"/>
                 <w:sz w:val="20"/>
               </w:rPr>
-              <w:t xml:space="default">20.0-32.1</w:t>
+              <w:t xml:space="default">0.00 (0.00)</w:t>
             </w:r>
           </w:p>
         </w:tc>
@@ -2880,7 +2838,7 @@
                 <w:rFonts w:ascii="Calibri" w:hAnsi="Calibri"/>
                 <w:sz w:val="20"/>
               </w:rPr>
-              <w:t xml:space="default">0.0 (0.0)</w:t>
+              <w:t xml:space="default">0.00 (0.00)</w:t>
             </w:r>
           </w:p>
         </w:tc>
@@ -2904,31 +2862,7 @@
                 <w:rFonts w:ascii="Calibri" w:hAnsi="Calibri"/>
                 <w:sz w:val="20"/>
               </w:rPr>
-              <w:t xml:space="default">0.0 (0.0)</w:t>
-            </w:r>
-          </w:p>
-        </w:tc>
-        <w:tc>
-          <w:tcPr>
-            <w:tcBorders>
-              <w:top w:val="single" w:space="0" w:color="D3D3D3"/>
-              <w:bottom w:val="single" w:space="0" w:color="D3D3D3"/>
-              <w:start w:val="single" w:space="0" w:color="D3D3D3"/>
-              <w:end w:val="single" w:space="0" w:color="D3D3D3"/>
-            </w:tcBorders>
-          </w:tcPr>
-          <w:p>
-            <w:pPr>
-              <w:spacing w:before="0" w:after="60"/>
-              <w:keepNext/>
-              <w:jc w:val="end"/>
-            </w:pPr>
-            <w:r>
-              <w:rPr>
-                <w:rFonts w:ascii="Calibri" w:hAnsi="Calibri"/>
-                <w:sz w:val="20"/>
-              </w:rPr>
-              <w:t xml:space="default">100.0 (0.0)</w:t>
+              <w:t xml:space="default">100.00 (0.00)</w:t>
             </w:r>
           </w:p>
         </w:tc>
@@ -2948,7 +2882,7 @@
             <w:tcMar>
               <w:top w:w="25" w:type="dxa"/>
             </w:tcMar>
-            <w:gridSpan w:val="8"/>
+            <w:gridSpan w:val="7"/>
           </w:tcPr>
           <w:p>
             <w:pPr>
@@ -3061,7 +2995,7 @@
                 <w:rFonts w:ascii="Calibri" w:hAnsi="Calibri"/>
                 <w:sz w:val="20"/>
               </w:rPr>
-              <w:t xml:space="default">25.8 (3.9)</w:t>
+              <w:t xml:space="default">25.78 (3.91)</w:t>
             </w:r>
           </w:p>
         </w:tc>
@@ -3085,7 +3019,7 @@
                 <w:rFonts w:ascii="Calibri" w:hAnsi="Calibri"/>
                 <w:sz w:val="20"/>
               </w:rPr>
-              <w:t xml:space="default">20.0-32.3</w:t>
+              <w:t xml:space="default">4.54 (5.98)</w:t>
             </w:r>
           </w:p>
         </w:tc>
@@ -3109,7 +3043,7 @@
                 <w:rFonts w:ascii="Calibri" w:hAnsi="Calibri"/>
                 <w:sz w:val="20"/>
               </w:rPr>
-              <w:t xml:space="default">4.5 (6.0)</w:t>
+              <w:t xml:space="default">95.11 (6.17)</w:t>
             </w:r>
           </w:p>
         </w:tc>
@@ -3133,31 +3067,7 @@
                 <w:rFonts w:ascii="Calibri" w:hAnsi="Calibri"/>
                 <w:sz w:val="20"/>
               </w:rPr>
-              <w:t xml:space="default">95.1 (6.2)</w:t>
-            </w:r>
-          </w:p>
-        </w:tc>
-        <w:tc>
-          <w:tcPr>
-            <w:tcBorders>
-              <w:top w:val="single" w:space="0" w:color="D3D3D3"/>
-              <w:bottom w:val="single" w:space="0" w:color="D3D3D3"/>
-              <w:start w:val="single" w:space="0" w:color="D3D3D3"/>
-              <w:end w:val="single" w:space="0" w:color="D3D3D3"/>
-            </w:tcBorders>
-          </w:tcPr>
-          <w:p>
-            <w:pPr>
-              <w:spacing w:before="0" w:after="60"/>
-              <w:keepNext/>
-              <w:jc w:val="end"/>
-            </w:pPr>
-            <w:r>
-              <w:rPr>
-                <w:rFonts w:ascii="Calibri" w:hAnsi="Calibri"/>
-                <w:sz w:val="20"/>
-              </w:rPr>
-              <w:t xml:space="default">0.4 (2.2)</w:t>
+              <w:t xml:space="default">0.37 (2.20)</w:t>
             </w:r>
           </w:p>
         </w:tc>
@@ -3258,7 +3168,7 @@
                 <w:rFonts w:ascii="Calibri" w:hAnsi="Calibri"/>
                 <w:sz w:val="20"/>
               </w:rPr>
-              <w:t xml:space="default">25.2 (3.8)</w:t>
+              <w:t xml:space="default">25.18 (3.80)</w:t>
             </w:r>
           </w:p>
         </w:tc>
@@ -3282,7 +3192,7 @@
                 <w:rFonts w:ascii="Calibri" w:hAnsi="Calibri"/>
                 <w:sz w:val="20"/>
               </w:rPr>
-              <w:t xml:space="default">20.0-32.0</w:t>
+              <w:t xml:space="default">90.80 (6.38)</w:t>
             </w:r>
           </w:p>
         </w:tc>
@@ -3306,7 +3216,7 @@
                 <w:rFonts w:ascii="Calibri" w:hAnsi="Calibri"/>
                 <w:sz w:val="20"/>
               </w:rPr>
-              <w:t xml:space="default">90.8 (6.4)</w:t>
+              <w:t xml:space="default">8.74 (6.40)</w:t>
             </w:r>
           </w:p>
         </w:tc>
@@ -3330,31 +3240,7 @@
                 <w:rFonts w:ascii="Calibri" w:hAnsi="Calibri"/>
                 <w:sz w:val="20"/>
               </w:rPr>
-              <w:t xml:space="default">8.7 (6.4)</w:t>
-            </w:r>
-          </w:p>
-        </w:tc>
-        <w:tc>
-          <w:tcPr>
-            <w:tcBorders>
-              <w:top w:val="single" w:space="0" w:color="D3D3D3"/>
-              <w:bottom w:val="single" w:space="0" w:color="D3D3D3"/>
-              <w:start w:val="single" w:space="0" w:color="D3D3D3"/>
-              <w:end w:val="single" w:space="0" w:color="D3D3D3"/>
-            </w:tcBorders>
-          </w:tcPr>
-          <w:p>
-            <w:pPr>
-              <w:spacing w:before="0" w:after="60"/>
-              <w:keepNext/>
-              <w:jc w:val="end"/>
-            </w:pPr>
-            <w:r>
-              <w:rPr>
-                <w:rFonts w:ascii="Calibri" w:hAnsi="Calibri"/>
-                <w:sz w:val="20"/>
-              </w:rPr>
-              <w:t xml:space="default">0.2 (0.8)</w:t>
+              <w:t xml:space="default">0.24 (0.85)</w:t>
             </w:r>
           </w:p>
         </w:tc>
@@ -3374,7 +3260,7 @@
             <w:tcMar>
               <w:top w:w="25" w:type="dxa"/>
             </w:tcMar>
-            <w:gridSpan w:val="8"/>
+            <w:gridSpan w:val="7"/>
           </w:tcPr>
           <w:p>
             <w:pPr>
@@ -3487,7 +3373,7 @@
                 <w:rFonts w:ascii="Calibri" w:hAnsi="Calibri"/>
                 <w:sz w:val="20"/>
               </w:rPr>
-              <w:t xml:space="default">25.2 (3.8)</w:t>
+              <w:t xml:space="default">25.19 (3.81)</w:t>
             </w:r>
           </w:p>
         </w:tc>
@@ -3511,7 +3397,7 @@
                 <w:rFonts w:ascii="Calibri" w:hAnsi="Calibri"/>
                 <w:sz w:val="20"/>
               </w:rPr>
-              <w:t xml:space="default">19.4-31.7</w:t>
+              <w:t xml:space="default">37.65 (10.47)</w:t>
             </w:r>
           </w:p>
         </w:tc>
@@ -3535,7 +3421,7 @@
                 <w:rFonts w:ascii="Calibri" w:hAnsi="Calibri"/>
                 <w:sz w:val="20"/>
               </w:rPr>
-              <w:t xml:space="default">37.6 (10.5)</w:t>
+              <w:t xml:space="default">61.98 (10.31)</w:t>
             </w:r>
           </w:p>
         </w:tc>
@@ -3559,31 +3445,7 @@
                 <w:rFonts w:ascii="Calibri" w:hAnsi="Calibri"/>
                 <w:sz w:val="20"/>
               </w:rPr>
-              <w:t xml:space="default">62.0 (10.3)</w:t>
-            </w:r>
-          </w:p>
-        </w:tc>
-        <w:tc>
-          <w:tcPr>
-            <w:tcBorders>
-              <w:top w:val="single" w:space="0" w:color="D3D3D3"/>
-              <w:bottom w:val="single" w:space="0" w:color="D3D3D3"/>
-              <w:start w:val="single" w:space="0" w:color="D3D3D3"/>
-              <w:end w:val="single" w:space="0" w:color="D3D3D3"/>
-            </w:tcBorders>
-          </w:tcPr>
-          <w:p>
-            <w:pPr>
-              <w:spacing w:before="0" w:after="60"/>
-              <w:keepNext/>
-              <w:jc w:val="end"/>
-            </w:pPr>
-            <w:r>
-              <w:rPr>
-                <w:rFonts w:ascii="Calibri" w:hAnsi="Calibri"/>
-                <w:sz w:val="20"/>
-              </w:rPr>
-              <w:t xml:space="default">0.2 (0.8)</w:t>
+              <w:t xml:space="default">0.18 (0.79)</w:t>
             </w:r>
           </w:p>
         </w:tc>
@@ -3684,7 +3546,7 @@
                 <w:rFonts w:ascii="Calibri" w:hAnsi="Calibri"/>
                 <w:sz w:val="20"/>
               </w:rPr>
-              <w:t xml:space="default">25.6 (3.4)</w:t>
+              <w:t xml:space="default">25.58 (3.41)</w:t>
             </w:r>
           </w:p>
         </w:tc>
@@ -3708,7 +3570,7 @@
                 <w:rFonts w:ascii="Calibri" w:hAnsi="Calibri"/>
                 <w:sz w:val="20"/>
               </w:rPr>
-              <w:t xml:space="default">20.2-31.3</w:t>
+              <w:t xml:space="default">61.12 (11.00)</w:t>
             </w:r>
           </w:p>
         </w:tc>
@@ -3732,7 +3594,7 @@
                 <w:rFonts w:ascii="Calibri" w:hAnsi="Calibri"/>
                 <w:sz w:val="20"/>
               </w:rPr>
-              <w:t xml:space="default">61.1 (11.0)</w:t>
+              <w:t xml:space="default">38.55 (10.42)</w:t>
             </w:r>
           </w:p>
         </w:tc>
@@ -3756,31 +3618,7 @@
                 <w:rFonts w:ascii="Calibri" w:hAnsi="Calibri"/>
                 <w:sz w:val="20"/>
               </w:rPr>
-              <w:t xml:space="default">38.5 (10.4)</w:t>
-            </w:r>
-          </w:p>
-        </w:tc>
-        <w:tc>
-          <w:tcPr>
-            <w:tcBorders>
-              <w:top w:val="single" w:space="0" w:color="D3D3D3"/>
-              <w:bottom w:val="single" w:space="0" w:color="D3D3D3"/>
-              <w:start w:val="single" w:space="0" w:color="D3D3D3"/>
-              <w:end w:val="single" w:space="0" w:color="D3D3D3"/>
-            </w:tcBorders>
-          </w:tcPr>
-          <w:p>
-            <w:pPr>
-              <w:spacing w:before="0" w:after="60"/>
-              <w:keepNext/>
-              <w:jc w:val="end"/>
-            </w:pPr>
-            <w:r>
-              <w:rPr>
-                <w:rFonts w:ascii="Calibri" w:hAnsi="Calibri"/>
-                <w:sz w:val="20"/>
-              </w:rPr>
-              <w:t xml:space="default">0.4 (1.6)</w:t>
+              <w:t xml:space="default">0.38 (1.56)</w:t>
             </w:r>
           </w:p>
         </w:tc>
@@ -3889,33 +3727,7 @@
                 <w:rFonts w:ascii="Calibri" w:hAnsi="Calibri"/>
                 <w:sz w:val="20"/>
               </w:rPr>
-              <w:t xml:space="default">25.6</w:t>
-            </w:r>
-          </w:p>
-        </w:tc>
-        <w:tc>
-          <w:tcPr>
-            <w:tcBorders>
-              <w:top w:val="single" w:sz="16" w:space="0" w:color="D3D3D3"/>
-              <w:bottom w:val="single" w:sz="16" w:space="0" w:color="D3D3D3"/>
-              <w:start w:val="single" w:space="0" w:color="D3D3D3"/>
-              <w:end w:val="single" w:space="0" w:color="D3D3D3"/>
-            </w:tcBorders>
-            <w:tcMar>
-              <w:top w:w="50" w:type="dxa"/>
-            </w:tcMar>
-          </w:tcPr>
-          <w:p>
-            <w:pPr>
-              <w:spacing w:before="0" w:after="60"/>
-              <w:keepNext/>
-            </w:pPr>
-            <w:r>
-              <w:rPr>
-                <w:rFonts w:ascii="Calibri" w:hAnsi="Calibri"/>
-                <w:sz w:val="20"/>
-              </w:rPr>
-              <w:t xml:space="default">19.9</w:t>
+              <w:t xml:space="default">25.64</w:t>
             </w:r>
           </w:p>
         </w:tc>
@@ -4989,119 +4801,36 @@
         <w:t xml:space="preserve">)</w:t>
       </w:r>
       <w:r>
-        <w:t xml:space="preserve">. In addition to sharing phonological onset, prime and target shared higher overall phonological similarity—as measured using the Levenshtein distance—between their phonological transcriptions—in the</w:t>
-      </w:r>
-      <w:r>
-        <w:t xml:space="preserve"> </w:t>
-      </w:r>
-      <w:r>
-        <w:rPr>
-          <w:iCs/>
-          <w:i/>
-        </w:rPr>
-        <w:t xml:space="preserve">Related/Cognate</w:t>
-      </w:r>
-      <w:r>
-        <w:t xml:space="preserve"> </w:t>
-      </w:r>
-      <w:r>
-        <w:t xml:space="preserve">and the</w:t>
-      </w:r>
-      <w:r>
-        <w:t xml:space="preserve"> </w:t>
-      </w:r>
-      <w:r>
-        <w:rPr>
-          <w:iCs/>
-          <w:i/>
-        </w:rPr>
-        <w:t xml:space="preserve">Related/Non-cognate</w:t>
-      </w:r>
-      <w:r>
-        <w:t xml:space="preserve"> </w:t>
-      </w:r>
-      <w:r>
-        <w:t xml:space="preserve">conditions, compared to the</w:t>
-      </w:r>
-      <w:r>
-        <w:t xml:space="preserve"> </w:t>
-      </w:r>
-      <w:r>
-        <w:rPr>
-          <w:iCs/>
-          <w:i/>
-        </w:rPr>
-        <w:t xml:space="preserve">Unrelated</w:t>
-      </w:r>
-      <w:r>
-        <w:t xml:space="preserve"> </w:t>
-      </w:r>
-      <w:r>
-        <w:t xml:space="preserve">condition. In</w:t>
-      </w:r>
-      <w:r>
-        <w:t xml:space="preserve"> </w:t>
-      </w:r>
-      <w:r>
-        <w:rPr>
-          <w:iCs/>
-          <w:i/>
-        </w:rPr>
-        <w:t xml:space="preserve">Related/Cognate</w:t>
-      </w:r>
-      <w:r>
-        <w:t xml:space="preserve"> </w:t>
-      </w:r>
-      <w:r>
-        <w:t xml:space="preserve">trials, the prime label in the language of test shared a higher overall phonological similarity with its translation, compared to</w:t>
-      </w:r>
-      <w:r>
-        <w:t xml:space="preserve"> </w:t>
-      </w:r>
-      <w:r>
-        <w:rPr>
-          <w:iCs/>
-          <w:i/>
-        </w:rPr>
-        <w:t xml:space="preserve">Related/Non-cognate</w:t>
-      </w:r>
-      <w:r>
-        <w:t xml:space="preserve"> </w:t>
-      </w:r>
-      <w:r>
-        <w:t xml:space="preserve">trials. Since the number of cognate and non-cognate primes was balanced in</w:t>
-      </w:r>
-      <w:r>
-        <w:t xml:space="preserve"> </w:t>
-      </w:r>
-      <w:r>
-        <w:rPr>
-          <w:iCs/>
-          <w:i/>
-        </w:rPr>
-        <w:t xml:space="preserve">Unrelated</w:t>
-      </w:r>
-      <w:r>
-        <w:t xml:space="preserve"> </w:t>
-      </w:r>
-      <w:r>
-        <w:t xml:space="preserve">trials, overall phonological similarity between prime labels prime labels in the</w:t>
-      </w:r>
-      <w:r>
-        <w:t xml:space="preserve"> </w:t>
-      </w:r>
-      <w:r>
-        <w:rPr>
-          <w:iCs/>
-          <w:i/>
-        </w:rPr>
-        <w:t xml:space="preserve">Unrelated</w:t>
-      </w:r>
-      <w:r>
-        <w:t xml:space="preserve"> </w:t>
-      </w:r>
-      <w:r>
-        <w:t xml:space="preserve">condition had an intermediate overall phonological similarity. Audio durations were also equivalent across conditions.</w:t>
+        <w:t xml:space="preserve">. Audios had an average duration of 864.23 ms (</w:t>
+      </w:r>
+      <w:r>
+        <w:rPr>
+          <w:iCs/>
+          <w:i/>
+        </w:rPr>
+        <w:t xml:space="preserve">SD</w:t>
+      </w:r>
+      <w:r>
+        <w:t xml:space="preserve"> </w:t>
+      </w:r>
+      <w:r>
+        <w:t xml:space="preserve">= 148.53,</w:t>
+      </w:r>
+      <w:r>
+        <w:t xml:space="preserve"> </w:t>
+      </w:r>
+      <w:r>
+        <w:rPr>
+          <w:iCs/>
+          <w:i/>
+        </w:rPr>
+        <w:t xml:space="preserve">Range</w:t>
+      </w:r>
+      <w:r>
+        <w:t xml:space="preserve"> </w:t>
+      </w:r>
+      <w:r>
+        <w:t xml:space="preserve">= 570–1,250).</w:t>
       </w:r>
     </w:p>
     <w:bookmarkStart w:id="39" w:name="tbl-stimuli"/>
@@ -5201,6 +4930,7 @@
             <w:tcBorders>
               <w:top w:val="single" w:sz="16" w:space="0" w:color="D3D3D3"/>
               <w:bottom w:val="single" w:sz="16" w:space="0" w:color="D3D3D3"/>
+              <w:end w:val="single" w:space="0" w:color="D3D3D3"/>
             </w:tcBorders>
             <w:gridSpan w:val="2"/>
           </w:tcPr>
@@ -5216,28 +4946,7 @@
                 <w:sz w:val="20"/>
                 <w:i/>
               </w:rPr>
-              <w:t xml:space="default">Phon. similarity [0-1]</w:t>
-            </w:r>
-          </w:p>
-        </w:tc>
-        <w:tc>
-          <w:tcPr>
-            <w:tcBorders>
-              <w:top w:val="single" w:sz="16" w:space="0" w:color="D3D3D3"/>
-              <w:end w:val="single" w:space="0" w:color="D3D3D3"/>
-            </w:tcBorders>
-          </w:tcPr>
-          <w:p>
-            <w:pPr>
-              <w:spacing w:before="0" w:after="60"/>
-              <w:keepNext/>
-            </w:pPr>
-            <w:r>
-              <w:rPr>
-                <w:rFonts w:ascii="Calibri" w:hAnsi="Calibri"/>
-                <w:sz w:val="20"/>
-              </w:rPr>
-              <w:t xml:space="default"/>
+              <w:t xml:space="default">Familiarity (%)</w:t>
             </w:r>
           </w:p>
         </w:tc>
@@ -5377,29 +5086,7 @@
                 <w:sz w:val="20"/>
                 <w:i/>
               </w:rPr>
-              <w:t xml:space="default">Prime-Prime</w:t>
-            </w:r>
-          </w:p>
-        </w:tc>
-        <w:tc>
-          <w:tcPr>
-            <w:tcBorders>
-              <w:bottom w:val="single" w:sz="16" w:space="0" w:color="D3D3D3"/>
-            </w:tcBorders>
-          </w:tcPr>
-          <w:p>
-            <w:pPr>
-              <w:spacing w:before="0" w:after="60"/>
-              <w:keepNext/>
-              <w:jc w:val="end"/>
-            </w:pPr>
-            <w:r>
-              <w:rPr>
-                <w:rFonts w:ascii="Calibri" w:hAnsi="Calibri"/>
-                <w:sz w:val="20"/>
-                <w:i/>
-              </w:rPr>
-              <w:t xml:space="default">Prime-Target</w:t>
+              <w:t xml:space="default">Prime</w:t>
             </w:r>
           </w:p>
         </w:tc>
@@ -5422,7 +5109,7 @@
                 <w:sz w:val="20"/>
                 <w:i/>
               </w:rPr>
-              <w:t xml:space="default">Duration (s)</w:t>
+              <w:t xml:space="default">Target</w:t>
             </w:r>
           </w:p>
         </w:tc>
@@ -5442,7 +5129,7 @@
             <w:tcMar>
               <w:top w:w="25" w:type="dxa"/>
             </w:tcMar>
-            <w:gridSpan w:val="8"/>
+            <w:gridSpan w:val="7"/>
           </w:tcPr>
           <w:p>
             <w:pPr>
@@ -5507,7 +5194,7 @@
                 <w:rFonts w:ascii="Calibri" w:hAnsi="Calibri"/>
                 <w:sz w:val="20"/>
               </w:rPr>
-              <w:t xml:space="default">5.0 (1.2)</w:t>
+              <w:t xml:space="default">5.00 (1.24)</w:t>
             </w:r>
           </w:p>
         </w:tc>
@@ -5531,7 +5218,7 @@
                 <w:rFonts w:ascii="Calibri" w:hAnsi="Calibri"/>
                 <w:sz w:val="20"/>
               </w:rPr>
-              <w:t xml:space="default">4.5 (1.3)</w:t>
+              <w:t xml:space="default">4.50 (1.34)</w:t>
             </w:r>
           </w:p>
         </w:tc>
@@ -5555,7 +5242,7 @@
                 <w:rFonts w:ascii="Calibri" w:hAnsi="Calibri"/>
                 <w:sz w:val="20"/>
               </w:rPr>
-              <w:t xml:space="default">4.6 (0.5)</w:t>
+              <w:t xml:space="default">4.63 (0.53)</w:t>
             </w:r>
           </w:p>
         </w:tc>
@@ -5579,7 +5266,7 @@
                 <w:rFonts w:ascii="Calibri" w:hAnsi="Calibri"/>
                 <w:sz w:val="20"/>
               </w:rPr>
-              <w:t xml:space="default">4.7 (0.4)</w:t>
+              <w:t xml:space="default">4.75 (0.39)</w:t>
             </w:r>
           </w:p>
         </w:tc>
@@ -5603,7 +5290,7 @@
                 <w:rFonts w:ascii="Calibri" w:hAnsi="Calibri"/>
                 <w:sz w:val="20"/>
               </w:rPr>
-              <w:t xml:space="default">0.2 (0.1)</w:t>
+              <w:t xml:space="default">61.79 (10.04)</w:t>
             </w:r>
           </w:p>
         </w:tc>
@@ -5627,31 +5314,7 @@
                 <w:rFonts w:ascii="Calibri" w:hAnsi="Calibri"/>
                 <w:sz w:val="20"/>
               </w:rPr>
-              <w:t xml:space="default">0.3 (0.1)</w:t>
-            </w:r>
-          </w:p>
-        </w:tc>
-        <w:tc>
-          <w:tcPr>
-            <w:tcBorders>
-              <w:top w:val="single" w:space="0" w:color="D3D3D3"/>
-              <w:bottom w:val="single" w:space="0" w:color="D3D3D3"/>
-              <w:start w:val="single" w:space="0" w:color="D3D3D3"/>
-              <w:end w:val="single" w:space="0" w:color="D3D3D3"/>
-            </w:tcBorders>
-          </w:tcPr>
-          <w:p>
-            <w:pPr>
-              <w:spacing w:before="0" w:after="60"/>
-              <w:keepNext/>
-              <w:jc w:val="end"/>
-            </w:pPr>
-            <w:r>
-              <w:rPr>
-                <w:rFonts w:ascii="Calibri" w:hAnsi="Calibri"/>
-                <w:sz w:val="20"/>
-              </w:rPr>
-              <w:t xml:space="default">0.9 (0.2)</w:t>
+              <w:t xml:space="default">70.28 (15.28)</w:t>
             </w:r>
           </w:p>
         </w:tc>
@@ -5704,7 +5367,7 @@
                 <w:rFonts w:ascii="Calibri" w:hAnsi="Calibri"/>
                 <w:sz w:val="20"/>
               </w:rPr>
-              <w:t xml:space="default">5.8 (2.7)</w:t>
+              <w:t xml:space="default">5.75 (2.72)</w:t>
             </w:r>
           </w:p>
         </w:tc>
@@ -5728,7 +5391,7 @@
                 <w:rFonts w:ascii="Calibri" w:hAnsi="Calibri"/>
                 <w:sz w:val="20"/>
               </w:rPr>
-              <w:t xml:space="default">4.5 (1.3)</w:t>
+              <w:t xml:space="default">4.50 (1.34)</w:t>
             </w:r>
           </w:p>
         </w:tc>
@@ -5752,7 +5415,7 @@
                 <w:rFonts w:ascii="Calibri" w:hAnsi="Calibri"/>
                 <w:sz w:val="20"/>
               </w:rPr>
-              <w:t xml:space="default">4.7 (0.2)</w:t>
+              <w:t xml:space="default">4.75 (0.18)</w:t>
             </w:r>
           </w:p>
         </w:tc>
@@ -5776,7 +5439,7 @@
                 <w:rFonts w:ascii="Calibri" w:hAnsi="Calibri"/>
                 <w:sz w:val="20"/>
               </w:rPr>
-              <w:t xml:space="default">4.7 (0.4)</w:t>
+              <w:t xml:space="default">4.75 (0.39)</w:t>
             </w:r>
           </w:p>
         </w:tc>
@@ -5800,7 +5463,7 @@
                 <w:rFonts w:ascii="Calibri" w:hAnsi="Calibri"/>
                 <w:sz w:val="20"/>
               </w:rPr>
-              <w:t xml:space="default">0.0 (0.1)</w:t>
+              <w:t xml:space="default">61.43 (12.89)</w:t>
             </w:r>
           </w:p>
         </w:tc>
@@ -5824,31 +5487,7 @@
                 <w:rFonts w:ascii="Calibri" w:hAnsi="Calibri"/>
                 <w:sz w:val="20"/>
               </w:rPr>
-              <w:t xml:space="default">0.3 (0.1)</w:t>
-            </w:r>
-          </w:p>
-        </w:tc>
-        <w:tc>
-          <w:tcPr>
-            <w:tcBorders>
-              <w:top w:val="single" w:space="0" w:color="D3D3D3"/>
-              <w:bottom w:val="single" w:space="0" w:color="D3D3D3"/>
-              <w:start w:val="single" w:space="0" w:color="D3D3D3"/>
-              <w:end w:val="single" w:space="0" w:color="D3D3D3"/>
-            </w:tcBorders>
-          </w:tcPr>
-          <w:p>
-            <w:pPr>
-              <w:spacing w:before="0" w:after="60"/>
-              <w:keepNext/>
-              <w:jc w:val="end"/>
-            </w:pPr>
-            <w:r>
-              <w:rPr>
-                <w:rFonts w:ascii="Calibri" w:hAnsi="Calibri"/>
-                <w:sz w:val="20"/>
-              </w:rPr>
-              <w:t xml:space="default">0.9 (0.1)</w:t>
+              <w:t xml:space="default">70.68 (15.10)</w:t>
             </w:r>
           </w:p>
         </w:tc>
@@ -5901,7 +5540,7 @@
                 <w:rFonts w:ascii="Calibri" w:hAnsi="Calibri"/>
                 <w:sz w:val="20"/>
               </w:rPr>
-              <w:t xml:space="default">5.2 (2.3)</w:t>
+              <w:t xml:space="default">5.24 (2.27)</w:t>
             </w:r>
           </w:p>
         </w:tc>
@@ -5925,7 +5564,7 @@
                 <w:rFonts w:ascii="Calibri" w:hAnsi="Calibri"/>
                 <w:sz w:val="20"/>
               </w:rPr>
-              <w:t xml:space="default">4.3 (1.5)</w:t>
+              <w:t xml:space="default">4.33 (1.47)</w:t>
             </w:r>
           </w:p>
         </w:tc>
@@ -5949,7 +5588,7 @@
                 <w:rFonts w:ascii="Calibri" w:hAnsi="Calibri"/>
                 <w:sz w:val="20"/>
               </w:rPr>
-              <w:t xml:space="default">4.7 (0.4)</w:t>
+              <w:t xml:space="default">4.68 (0.38)</w:t>
             </w:r>
           </w:p>
         </w:tc>
@@ -5973,7 +5612,7 @@
                 <w:rFonts w:ascii="Calibri" w:hAnsi="Calibri"/>
                 <w:sz w:val="20"/>
               </w:rPr>
-              <w:t xml:space="default">4.7 (0.4)</w:t>
+              <w:t xml:space="default">4.73 (0.38)</w:t>
             </w:r>
           </w:p>
         </w:tc>
@@ -5997,7 +5636,7 @@
                 <w:rFonts w:ascii="Calibri" w:hAnsi="Calibri"/>
                 <w:sz w:val="20"/>
               </w:rPr>
-              <w:t xml:space="default">0.1 (0.1)</w:t>
+              <w:t xml:space="default">67.04 (18.36)</w:t>
             </w:r>
           </w:p>
         </w:tc>
@@ -6021,31 +5660,7 @@
                 <w:rFonts w:ascii="Calibri" w:hAnsi="Calibri"/>
                 <w:sz w:val="20"/>
               </w:rPr>
-              <w:t xml:space="default">0.1 (0.1)</w:t>
-            </w:r>
-          </w:p>
-        </w:tc>
-        <w:tc>
-          <w:tcPr>
-            <w:tcBorders>
-              <w:top w:val="single" w:space="0" w:color="D3D3D3"/>
-              <w:bottom w:val="single" w:space="0" w:color="D3D3D3"/>
-              <w:start w:val="single" w:space="0" w:color="D3D3D3"/>
-              <w:end w:val="single" w:space="0" w:color="D3D3D3"/>
-            </w:tcBorders>
-          </w:tcPr>
-          <w:p>
-            <w:pPr>
-              <w:spacing w:before="0" w:after="60"/>
-              <w:keepNext/>
-              <w:jc w:val="end"/>
-            </w:pPr>
-            <w:r>
-              <w:rPr>
-                <w:rFonts w:ascii="Calibri" w:hAnsi="Calibri"/>
-                <w:sz w:val="20"/>
-              </w:rPr>
-              <w:t xml:space="default">0.9 (0.1)</w:t>
+              <w:t xml:space="default">73.35 (16.77)</w:t>
             </w:r>
           </w:p>
         </w:tc>
@@ -6065,7 +5680,7 @@
             <w:tcMar>
               <w:top w:w="25" w:type="dxa"/>
             </w:tcMar>
-            <w:gridSpan w:val="8"/>
+            <w:gridSpan w:val="7"/>
           </w:tcPr>
           <w:p>
             <w:pPr>
@@ -6130,7 +5745,7 @@
                 <w:rFonts w:ascii="Calibri" w:hAnsi="Calibri"/>
                 <w:sz w:val="20"/>
               </w:rPr>
-              <w:t xml:space="default">4.5 (1.3)</w:t>
+              <w:t xml:space="default">4.50 (1.34)</w:t>
             </w:r>
           </w:p>
         </w:tc>
@@ -6154,7 +5769,7 @@
                 <w:rFonts w:ascii="Calibri" w:hAnsi="Calibri"/>
                 <w:sz w:val="20"/>
               </w:rPr>
-              <w:t xml:space="default">4.9 (1.3)</w:t>
+              <w:t xml:space="default">4.88 (1.28)</w:t>
             </w:r>
           </w:p>
         </w:tc>
@@ -6178,7 +5793,7 @@
                 <w:rFonts w:ascii="Calibri" w:hAnsi="Calibri"/>
                 <w:sz w:val="20"/>
               </w:rPr>
-              <w:t xml:space="default">5.1 (0.3)</w:t>
+              <w:t xml:space="default">5.07 (0.33)</w:t>
             </w:r>
           </w:p>
         </w:tc>
@@ -6202,7 +5817,7 @@
                 <w:rFonts w:ascii="Calibri" w:hAnsi="Calibri"/>
                 <w:sz w:val="20"/>
               </w:rPr>
-              <w:t xml:space="default">4.8 (0.3)</w:t>
+              <w:t xml:space="default">4.83 (0.26)</w:t>
             </w:r>
           </w:p>
         </w:tc>
@@ -6226,7 +5841,7 @@
                 <w:rFonts w:ascii="Calibri" w:hAnsi="Calibri"/>
                 <w:sz w:val="20"/>
               </w:rPr>
-              <w:t xml:space="default">0.5 (0.2)</w:t>
+              <w:t xml:space="default">85.00 (8.75)</w:t>
             </w:r>
           </w:p>
         </w:tc>
@@ -6250,31 +5865,7 @@
                 <w:rFonts w:ascii="Calibri" w:hAnsi="Calibri"/>
                 <w:sz w:val="20"/>
               </w:rPr>
-              <w:t xml:space="default">0.3 (0.2)</w:t>
-            </w:r>
-          </w:p>
-        </w:tc>
-        <w:tc>
-          <w:tcPr>
-            <w:tcBorders>
-              <w:top w:val="single" w:space="0" w:color="D3D3D3"/>
-              <w:bottom w:val="single" w:space="0" w:color="D3D3D3"/>
-              <w:start w:val="single" w:space="0" w:color="D3D3D3"/>
-              <w:end w:val="single" w:space="0" w:color="D3D3D3"/>
-            </w:tcBorders>
-          </w:tcPr>
-          <w:p>
-            <w:pPr>
-              <w:spacing w:before="0" w:after="60"/>
-              <w:keepNext/>
-              <w:jc w:val="end"/>
-            </w:pPr>
-            <w:r>
-              <w:rPr>
-                <w:rFonts w:ascii="Calibri" w:hAnsi="Calibri"/>
-                <w:sz w:val="20"/>
-              </w:rPr>
-              <w:t xml:space="default">1.2 (0.2)</w:t>
+              <w:t xml:space="default">69.17 (22.67)</w:t>
             </w:r>
           </w:p>
         </w:tc>
@@ -6327,7 +5918,7 @@
                 <w:rFonts w:ascii="Calibri" w:hAnsi="Calibri"/>
                 <w:sz w:val="20"/>
               </w:rPr>
-              <w:t xml:space="default">4.9 (1.5)</w:t>
+              <w:t xml:space="default">4.88 (1.47)</w:t>
             </w:r>
           </w:p>
         </w:tc>
@@ -6351,7 +5942,7 @@
                 <w:rFonts w:ascii="Calibri" w:hAnsi="Calibri"/>
                 <w:sz w:val="20"/>
               </w:rPr>
-              <w:t xml:space="default">5.2 (1.3)</w:t>
+              <w:t xml:space="default">5.17 (1.33)</w:t>
             </w:r>
           </w:p>
         </w:tc>
@@ -6375,7 +5966,7 @@
                 <w:rFonts w:ascii="Calibri" w:hAnsi="Calibri"/>
                 <w:sz w:val="20"/>
               </w:rPr>
-              <w:t xml:space="default">5.0 (0.4)</w:t>
+              <w:t xml:space="default">5.01 (0.37)</w:t>
             </w:r>
           </w:p>
         </w:tc>
@@ -6399,7 +5990,7 @@
                 <w:rFonts w:ascii="Calibri" w:hAnsi="Calibri"/>
                 <w:sz w:val="20"/>
               </w:rPr>
-              <w:t xml:space="default">4.8 (0.2)</w:t>
+              <w:t xml:space="default">4.76 (0.25)</w:t>
             </w:r>
           </w:p>
         </w:tc>
@@ -6423,7 +6014,7 @@
                 <w:rFonts w:ascii="Calibri" w:hAnsi="Calibri"/>
                 <w:sz w:val="20"/>
               </w:rPr>
-              <w:t xml:space="default">0.0 (0.1)</w:t>
+              <w:t xml:space="default">83.33 (10.65)</w:t>
             </w:r>
           </w:p>
         </w:tc>
@@ -6447,31 +6038,7 @@
                 <w:rFonts w:ascii="Calibri" w:hAnsi="Calibri"/>
                 <w:sz w:val="20"/>
               </w:rPr>
-              <w:t xml:space="default">0.3 (0.1)</w:t>
-            </w:r>
-          </w:p>
-        </w:tc>
-        <w:tc>
-          <w:tcPr>
-            <w:tcBorders>
-              <w:top w:val="single" w:space="0" w:color="D3D3D3"/>
-              <w:bottom w:val="single" w:space="0" w:color="D3D3D3"/>
-              <w:start w:val="single" w:space="0" w:color="D3D3D3"/>
-              <w:end w:val="single" w:space="0" w:color="D3D3D3"/>
-            </w:tcBorders>
-          </w:tcPr>
-          <w:p>
-            <w:pPr>
-              <w:spacing w:before="0" w:after="60"/>
-              <w:keepNext/>
-              <w:jc w:val="end"/>
-            </w:pPr>
-            <w:r>
-              <w:rPr>
-                <w:rFonts w:ascii="Calibri" w:hAnsi="Calibri"/>
-                <w:sz w:val="20"/>
-              </w:rPr>
-              <w:t xml:space="default">1.3 (0.2)</w:t>
+              <w:t xml:space="default">70.00 (21.57)</w:t>
             </w:r>
           </w:p>
         </w:tc>
@@ -6524,7 +6091,7 @@
                 <w:rFonts w:ascii="Calibri" w:hAnsi="Calibri"/>
                 <w:sz w:val="20"/>
               </w:rPr>
-              <w:t xml:space="default">5.0 (1.5)</w:t>
+              <w:t xml:space="default">5.00 (1.51)</w:t>
             </w:r>
           </w:p>
         </w:tc>
@@ -6548,7 +6115,7 @@
                 <w:rFonts w:ascii="Calibri" w:hAnsi="Calibri"/>
                 <w:sz w:val="20"/>
               </w:rPr>
-              <w:t xml:space="default">5.0 (1.3)</w:t>
+              <w:t xml:space="default">4.98 (1.31)</w:t>
             </w:r>
           </w:p>
         </w:tc>
@@ -6572,7 +6139,7 @@
                 <w:rFonts w:ascii="Calibri" w:hAnsi="Calibri"/>
                 <w:sz w:val="20"/>
               </w:rPr>
-              <w:t xml:space="default">4.9 (0.3)</w:t>
+              <w:t xml:space="default">4.91 (0.31)</w:t>
             </w:r>
           </w:p>
         </w:tc>
@@ -6596,7 +6163,7 @@
                 <w:rFonts w:ascii="Calibri" w:hAnsi="Calibri"/>
                 <w:sz w:val="20"/>
               </w:rPr>
-              <w:t xml:space="default">4.9 (0.3)</w:t>
+              <w:t xml:space="default">4.89 (0.25)</w:t>
             </w:r>
           </w:p>
         </w:tc>
@@ -6620,7 +6187,7 @@
                 <w:rFonts w:ascii="Calibri" w:hAnsi="Calibri"/>
                 <w:sz w:val="20"/>
               </w:rPr>
-              <w:t xml:space="default">0.4 (0.3)</w:t>
+              <w:t xml:space="default">76.00 (15.25)</w:t>
             </w:r>
           </w:p>
         </w:tc>
@@ -6644,31 +6211,7 @@
                 <w:rFonts w:ascii="Calibri" w:hAnsi="Calibri"/>
                 <w:sz w:val="20"/>
               </w:rPr>
-              <w:t xml:space="default">0.1 (0.1)</w:t>
-            </w:r>
-          </w:p>
-        </w:tc>
-        <w:tc>
-          <w:tcPr>
-            <w:tcBorders>
-              <w:top w:val="single" w:space="0" w:color="D3D3D3"/>
-              <w:bottom w:val="single" w:space="0" w:color="D3D3D3"/>
-              <w:start w:val="single" w:space="0" w:color="D3D3D3"/>
-              <w:end w:val="single" w:space="0" w:color="D3D3D3"/>
-            </w:tcBorders>
-          </w:tcPr>
-          <w:p>
-            <w:pPr>
-              <w:spacing w:before="0" w:after="60"/>
-              <w:keepNext/>
-              <w:jc w:val="end"/>
-            </w:pPr>
-            <w:r>
-              <w:rPr>
-                <w:rFonts w:ascii="Calibri" w:hAnsi="Calibri"/>
-                <w:sz w:val="20"/>
-              </w:rPr>
-              <w:t xml:space="default">1.2 (0.2)</w:t>
+              <w:t xml:space="default">68.33 (22.12)</w:t>
             </w:r>
           </w:p>
         </w:tc>
@@ -6688,7 +6231,7 @@
             <w:tcMar>
               <w:top w:w="25" w:type="dxa"/>
             </w:tcMar>
-            <w:gridSpan w:val="8"/>
+            <w:gridSpan w:val="7"/>
           </w:tcPr>
           <w:p>
             <w:pPr>
@@ -6753,7 +6296,7 @@
                 <w:rFonts w:ascii="Calibri" w:hAnsi="Calibri"/>
                 <w:sz w:val="20"/>
               </w:rPr>
-              <w:t xml:space="default">4.5 (0.9)</w:t>
+              <w:t xml:space="default">4.50 (0.88)</w:t>
             </w:r>
           </w:p>
         </w:tc>
@@ -6777,7 +6320,7 @@
                 <w:rFonts w:ascii="Calibri" w:hAnsi="Calibri"/>
                 <w:sz w:val="20"/>
               </w:rPr>
-              <w:t xml:space="default">6.1 (1.6)</w:t>
+              <w:t xml:space="default">6.12 (1.55)</w:t>
             </w:r>
           </w:p>
         </w:tc>
@@ -6801,7 +6344,7 @@
                 <w:rFonts w:ascii="Calibri" w:hAnsi="Calibri"/>
                 <w:sz w:val="20"/>
               </w:rPr>
-              <w:t xml:space="default">5.1 (0.3)</w:t>
+              <w:t xml:space="default">5.10 (0.31)</w:t>
             </w:r>
           </w:p>
         </w:tc>
@@ -6825,7 +6368,7 @@
                 <w:rFonts w:ascii="Calibri" w:hAnsi="Calibri"/>
                 <w:sz w:val="20"/>
               </w:rPr>
-              <w:t xml:space="default">4.8 (0.3)</w:t>
+              <w:t xml:space="default">4.77 (0.29)</w:t>
             </w:r>
           </w:p>
         </w:tc>
@@ -6849,7 +6392,7 @@
                 <w:rFonts w:ascii="Calibri" w:hAnsi="Calibri"/>
                 <w:sz w:val="20"/>
               </w:rPr>
-              <w:t xml:space="default">0.6 (0.2)</w:t>
+              <w:t xml:space="default">64.77 (24.06)</w:t>
             </w:r>
           </w:p>
         </w:tc>
@@ -6873,31 +6416,7 @@
                 <w:rFonts w:ascii="Calibri" w:hAnsi="Calibri"/>
                 <w:sz w:val="20"/>
               </w:rPr>
-              <w:t xml:space="default">0.3 (0.1)</w:t>
-            </w:r>
-          </w:p>
-        </w:tc>
-        <w:tc>
-          <w:tcPr>
-            <w:tcBorders>
-              <w:top w:val="single" w:space="0" w:color="D3D3D3"/>
-              <w:bottom w:val="single" w:space="0" w:color="D3D3D3"/>
-              <w:start w:val="single" w:space="0" w:color="D3D3D3"/>
-              <w:end w:val="single" w:space="0" w:color="D3D3D3"/>
-            </w:tcBorders>
-          </w:tcPr>
-          <w:p>
-            <w:pPr>
-              <w:spacing w:before="0" w:after="60"/>
-              <w:keepNext/>
-              <w:jc w:val="end"/>
-            </w:pPr>
-            <w:r>
-              <w:rPr>
-                <w:rFonts w:ascii="Calibri" w:hAnsi="Calibri"/>
-                <w:sz w:val="20"/>
-              </w:rPr>
-              <w:t xml:space="default">1.1 (0.1)</w:t>
+              <w:t xml:space="default">47.35 (24.45)</w:t>
             </w:r>
           </w:p>
         </w:tc>
@@ -6950,7 +6469,7 @@
                 <w:rFonts w:ascii="Calibri" w:hAnsi="Calibri"/>
                 <w:sz w:val="20"/>
               </w:rPr>
-              <w:t xml:space="default">5.2 (1.2)</w:t>
+              <w:t xml:space="default">5.25 (1.21)</w:t>
             </w:r>
           </w:p>
         </w:tc>
@@ -6974,7 +6493,7 @@
                 <w:rFonts w:ascii="Calibri" w:hAnsi="Calibri"/>
                 <w:sz w:val="20"/>
               </w:rPr>
-              <w:t xml:space="default">5.9 (1.5)</w:t>
+              <w:t xml:space="default">5.92 (1.54)</w:t>
             </w:r>
           </w:p>
         </w:tc>
@@ -6998,7 +6517,7 @@
                 <w:rFonts w:ascii="Calibri" w:hAnsi="Calibri"/>
                 <w:sz w:val="20"/>
               </w:rPr>
-              <w:t xml:space="default">4.9 (0.4)</w:t>
+              <w:t xml:space="default">4.94 (0.42)</w:t>
             </w:r>
           </w:p>
         </w:tc>
@@ -7022,7 +6541,7 @@
                 <w:rFonts w:ascii="Calibri" w:hAnsi="Calibri"/>
                 <w:sz w:val="20"/>
               </w:rPr>
-              <w:t xml:space="default">4.7 (0.3)</w:t>
+              <w:t xml:space="default">4.71 (0.26)</w:t>
             </w:r>
           </w:p>
         </w:tc>
@@ -7046,7 +6565,7 @@
                 <w:rFonts w:ascii="Calibri" w:hAnsi="Calibri"/>
                 <w:sz w:val="20"/>
               </w:rPr>
-              <w:t xml:space="default">0.1 (0.1)</w:t>
+              <w:t xml:space="default">68.18 (21.05)</w:t>
             </w:r>
           </w:p>
         </w:tc>
@@ -7070,31 +6589,7 @@
                 <w:rFonts w:ascii="Calibri" w:hAnsi="Calibri"/>
                 <w:sz w:val="20"/>
               </w:rPr>
-              <w:t xml:space="default">0.3 (0.1)</w:t>
-            </w:r>
-          </w:p>
-        </w:tc>
-        <w:tc>
-          <w:tcPr>
-            <w:tcBorders>
-              <w:top w:val="single" w:space="0" w:color="D3D3D3"/>
-              <w:bottom w:val="single" w:space="0" w:color="D3D3D3"/>
-              <w:start w:val="single" w:space="0" w:color="D3D3D3"/>
-              <w:end w:val="single" w:space="0" w:color="D3D3D3"/>
-            </w:tcBorders>
-          </w:tcPr>
-          <w:p>
-            <w:pPr>
-              <w:spacing w:before="0" w:after="60"/>
-              <w:keepNext/>
-              <w:jc w:val="end"/>
-            </w:pPr>
-            <w:r>
-              <w:rPr>
-                <w:rFonts w:ascii="Calibri" w:hAnsi="Calibri"/>
-                <w:sz w:val="20"/>
-              </w:rPr>
-              <w:t xml:space="default">1.1 (0.1)</w:t>
+              <w:t xml:space="default">50.00 (26.25)</w:t>
             </w:r>
           </w:p>
         </w:tc>
@@ -7147,7 +6642,7 @@
                 <w:rFonts w:ascii="Calibri" w:hAnsi="Calibri"/>
                 <w:sz w:val="20"/>
               </w:rPr>
-              <w:t xml:space="default">4.6 (1.1)</w:t>
+              <w:t xml:space="default">4.62 (1.06)</w:t>
             </w:r>
           </w:p>
         </w:tc>
@@ -7171,7 +6666,7 @@
                 <w:rFonts w:ascii="Calibri" w:hAnsi="Calibri"/>
                 <w:sz w:val="20"/>
               </w:rPr>
-              <w:t xml:space="default">5.7 (1.5)</w:t>
+              <w:t xml:space="default">5.73 (1.53)</w:t>
             </w:r>
           </w:p>
         </w:tc>
@@ -7195,7 +6690,7 @@
                 <w:rFonts w:ascii="Calibri" w:hAnsi="Calibri"/>
                 <w:sz w:val="20"/>
               </w:rPr>
-              <w:t xml:space="default">4.9 (0.3)</w:t>
+              <w:t xml:space="default">4.94 (0.28)</w:t>
             </w:r>
           </w:p>
         </w:tc>
@@ -7219,7 +6714,7 @@
                 <w:rFonts w:ascii="Calibri" w:hAnsi="Calibri"/>
                 <w:sz w:val="20"/>
               </w:rPr>
-              <w:t xml:space="default">4.7 (0.2)</w:t>
+              <w:t xml:space="default">4.69 (0.23)</w:t>
             </w:r>
           </w:p>
         </w:tc>
@@ -7243,7 +6738,7 @@
                 <w:rFonts w:ascii="Calibri" w:hAnsi="Calibri"/>
                 <w:sz w:val="20"/>
               </w:rPr>
-              <w:t xml:space="default">0.3 (0.3)</w:t>
+              <w:t xml:space="default">64.20 (22.95)</w:t>
             </w:r>
           </w:p>
         </w:tc>
@@ -7267,31 +6762,7 @@
                 <w:rFonts w:ascii="Calibri" w:hAnsi="Calibri"/>
                 <w:sz w:val="20"/>
               </w:rPr>
-              <w:t xml:space="default">0.2 (0.1)</w:t>
-            </w:r>
-          </w:p>
-        </w:tc>
-        <w:tc>
-          <w:tcPr>
-            <w:tcBorders>
-              <w:top w:val="single" w:space="0" w:color="D3D3D3"/>
-              <w:bottom w:val="single" w:space="0" w:color="D3D3D3"/>
-              <w:start w:val="single" w:space="0" w:color="D3D3D3"/>
-              <w:end w:val="single" w:space="0" w:color="D3D3D3"/>
-            </w:tcBorders>
-          </w:tcPr>
-          <w:p>
-            <w:pPr>
-              <w:spacing w:before="0" w:after="60"/>
-              <w:keepNext/>
-              <w:jc w:val="end"/>
-            </w:pPr>
-            <w:r>
-              <w:rPr>
-                <w:rFonts w:ascii="Calibri" w:hAnsi="Calibri"/>
-                <w:sz w:val="20"/>
-              </w:rPr>
-              <w:t xml:space="default">1.1 (0.1)</w:t>
+              <w:t xml:space="default">45.64 (27.38)</w:t>
             </w:r>
           </w:p>
         </w:tc>
@@ -7457,7 +6928,7 @@
                 <w:sz w:val="20"/>
                 <w:i/>
               </w:rPr>
-              <w:t xml:space="default">0.23</w:t>
+              <w:t xml:space="default">70.20</w:t>
             </w:r>
           </w:p>
         </w:tc>
@@ -7484,34 +6955,7 @@
                 <w:sz w:val="20"/>
                 <w:i/>
               </w:rPr>
-              <w:t xml:space="default">0.23</w:t>
-            </w:r>
-          </w:p>
-        </w:tc>
-        <w:tc>
-          <w:tcPr>
-            <w:tcBorders>
-              <w:top w:val="single" w:sz="16" w:space="0" w:color="D3D3D3"/>
-              <w:bottom w:val="single" w:sz="16" w:space="0" w:color="D3D3D3"/>
-              <w:start w:val="single" w:space="0" w:color="D3D3D3"/>
-              <w:end w:val="single" w:space="0" w:color="D3D3D3"/>
-            </w:tcBorders>
-            <w:tcMar>
-              <w:top w:w="50" w:type="dxa"/>
-            </w:tcMar>
-          </w:tcPr>
-          <w:p>
-            <w:pPr>
-              <w:spacing w:before="0" w:after="60"/>
-              <w:keepNext/>
-            </w:pPr>
-            <w:r>
-              <w:rPr>
-                <w:rFonts w:ascii="Calibri" w:hAnsi="Calibri"/>
-                <w:sz w:val="20"/>
-                <w:i/>
-              </w:rPr>
-              <w:t xml:space="default">1.06</w:t>
+              <w:t xml:space="default">62.75</w:t>
             </w:r>
           </w:p>
         </w:tc>
@@ -12423,7 +11867,65 @@
         <w:t xml:space="preserve">)</w:t>
       </w:r>
       <w:r>
-        <w:t xml:space="preserve">. The auditory stimuli were natural exemplars of the selected target words, spoken by a proficient female bilingual speaker of Catalan (Central variety) and Castilian Spanish, who was instructed to pronounce each word in a toddler-directed manner. New visual stimuli were created to accommodate the words included in the new stimuli lists, and possible cultural differences in the typicality of the exemplars shown in the pictures (see Appendix A for a detailed description of the stimuli).</w:t>
+        <w:t xml:space="preserve">. The auditory stimuli were natural exemplars of the selected target words, spoken by a proficient female bilingual speaker of Catalan (Central variety) and Castilian Spanish, who was instructed to pronounce each word in a toddler-directed manner. Catalan audios had an average duration of 1,229.84 ms (</w:t>
+      </w:r>
+      <w:r>
+        <w:rPr>
+          <w:iCs/>
+          <w:i/>
+        </w:rPr>
+        <w:t xml:space="preserve">SD</w:t>
+      </w:r>
+      <w:r>
+        <w:t xml:space="preserve"> </w:t>
+      </w:r>
+      <w:r>
+        <w:t xml:space="preserve">= 171.43,</w:t>
+      </w:r>
+      <w:r>
+        <w:t xml:space="preserve"> </w:t>
+      </w:r>
+      <w:r>
+        <w:rPr>
+          <w:iCs/>
+          <w:i/>
+        </w:rPr>
+        <w:t xml:space="preserve">Range</w:t>
+      </w:r>
+      <w:r>
+        <w:t xml:space="preserve"> </w:t>
+      </w:r>
+      <w:r>
+        <w:t xml:space="preserve">= 860–1,550), and Spanish audios had an average duration of 1,080.47 ms (</w:t>
+      </w:r>
+      <w:r>
+        <w:rPr>
+          <w:iCs/>
+          <w:i/>
+        </w:rPr>
+        <w:t xml:space="preserve">SD</w:t>
+      </w:r>
+      <w:r>
+        <w:t xml:space="preserve"> </w:t>
+      </w:r>
+      <w:r>
+        <w:t xml:space="preserve">= 134.58,</w:t>
+      </w:r>
+      <w:r>
+        <w:t xml:space="preserve"> </w:t>
+      </w:r>
+      <w:r>
+        <w:rPr>
+          <w:iCs/>
+          <w:i/>
+        </w:rPr>
+        <w:t xml:space="preserve">Range</w:t>
+      </w:r>
+      <w:r>
+        <w:t xml:space="preserve"> </w:t>
+      </w:r>
+      <w:r>
+        <w:t xml:space="preserve">= 830–1,390). New visual stimuli were created to accommodate the words included in the new stimuli lists, and possible cultural differences in the typicality of the exemplars shown in the pictures (see Appendix A for a detailed description of the stimuli).</w:t>
       </w:r>
     </w:p>
     <w:bookmarkEnd w:id="64"/>
@@ -15001,7 +14503,21 @@
         <w:t xml:space="preserve"> </w:t>
       </w:r>
       <w:r>
-        <w:t xml:space="preserve">[szagun2009fragebogen], an adaptation of the CDI to German. Their cohort of participants showed receptive vocabulary sizes larger than those of participants in the present study. Participants in</w:t>
+        <w:t xml:space="preserve">(</w:t>
+      </w:r>
+      <w:hyperlink w:anchor="ref-szagun2009fragebogen">
+        <w:r>
+          <w:rPr>
+            <w:rStyle w:val="Hyperlink"/>
+          </w:rPr>
+          <w:t xml:space="preserve">Szagun et al., 2009</w:t>
+        </w:r>
+      </w:hyperlink>
+      <w:r>
+        <w:t xml:space="preserve">)</w:t>
+      </w:r>
+      <w:r>
+        <w:t xml:space="preserve">, an adaptation of the CDI to German. Their cohort of participants showed receptive vocabulary sizes larger than those of participants in the present study. Participants in</w:t>
       </w:r>
       <w:r>
         <w:t xml:space="preserve"> </w:t>
@@ -15166,11 +14682,11 @@
         <w:pStyle w:val="BodyText"/>
       </w:pPr>
       <w:r>
-        <w:t xml:space="preserve">In summary, we aimed to test the language non-selective hypothesis of lexical access in bilingual toddlers using an adaptation of the implicit naming paradigm. This adaptation involved target auditory labels immediately after the offset of prime pictures, instead of presenting the target labels after a baseline period of 2,000 after the offset of the prime pictures. In Study 1, we tested English monolinguals (same population as in the original studies) to establish a baseline to later test bilingual participants. We attempted to replicate the previously reported within-language phonological priming effect. We did not find evidence of such effect, suggesting that our modification of the original task was unsuccessful. Because data collection was conducted simultaneously for Studies 1 and 2, data in Catalan-Spanish monolinguals and bilinguals was available despite the failed replication in Study 1. In Study 2, we also found null pattern of results, in which neither monolinguals nor bilinguals showed evidence of within- or cross-language priming effects. Overall, our results suggest that the change in the timing of the trial disrupted the dynamics of word recognition in such way that priming effects were no longer detactable in our adaptation of the paradigm.</w:t>
+        <w:t xml:space="preserve">In summary, we aimed to test the language non-selective hypothesis of lexical access in bilingual toddlers using an adaptation of the implicit naming paradigm. This adaptation involved target auditory labels immediately after the offset of prime pictures, instead of presenting the target labels after a baseline period of 2,000 after the offset of the prime pictures. In Study 1, we tested English monolinguals (same population as in the original studies) to establish a baseline to later test bilingual participants. We attempted to replicate the previously reported within-language phonological priming effect. We did not find evidence of such effect, suggesting that our modification of the original task was unsuccessful. Because data collection was conducted simultaneously for Studies 1 and 2, data in Catalan-Spanish monolinguals and bilinguals was available despite the failed replication in Study 1. In Study 2, we also found null pattern of results, in which neither monolinguals nor bilinguals showed evidence of within- or cross-language priming effects. Overall, our results suggest that the change in the timing of the trial disrupted the dynamics of word recognition in such way that priming effects were no longer detectable in our adaptation of the paradigm.</w:t>
       </w:r>
     </w:p>
     <w:bookmarkEnd w:id="82"/>
-    <w:bookmarkStart w:id="185" w:name="references"/>
+    <w:bookmarkStart w:id="186" w:name="references"/>
     <w:p>
       <w:pPr>
         <w:pStyle w:val="Heading1"/>
@@ -15179,7 +14695,7 @@
         <w:t xml:space="preserve">References</w:t>
       </w:r>
     </w:p>
-    <w:bookmarkStart w:id="184" w:name="refs"/>
+    <w:bookmarkStart w:id="185" w:name="refs"/>
     <w:bookmarkStart w:id="83" w:name="ref-agresti2012categorical"/>
     <w:p>
       <w:pPr>
@@ -17938,118 +17454,119 @@
       </w:r>
     </w:p>
     <w:bookmarkEnd w:id="165"/>
-    <w:bookmarkStart w:id="166" w:name="ref-tamasi2017pupillometry"/>
+    <w:bookmarkStart w:id="166" w:name="ref-szagun2009fragebogen"/>
     <w:p>
       <w:pPr>
         <w:pStyle w:val="Bibliography"/>
       </w:pPr>
       <w:r>
-        <w:t xml:space="preserve">Tamási, K., McKean, C., Gafos, A., Fritzsche, T., &amp; Höhle, B. (2017). Pupillometry registers toddlers’ sensitivity to degrees of mispronunciation.</w:t>
-      </w:r>
-      <w:r>
-        <w:t xml:space="preserve"> </w:t>
-      </w:r>
-      <w:r>
-        <w:rPr>
-          <w:iCs/>
-          <w:i/>
-        </w:rPr>
-        <w:t xml:space="preserve">Journal of Experimental Child Psychology</w:t>
-      </w:r>
-      <w:r>
-        <w:t xml:space="preserve">,</w:t>
-      </w:r>
-      <w:r>
-        <w:t xml:space="preserve"> </w:t>
-      </w:r>
-      <w:r>
-        <w:rPr>
-          <w:iCs/>
-          <w:i/>
-        </w:rPr>
-        <w:t xml:space="preserve">153</w:t>
-      </w:r>
-      <w:r>
-        <w:t xml:space="preserve">, 140–148.</w:t>
+        <w:t xml:space="preserve">Szagun, G., Stumper, B., &amp; Schramm, S. A. (2009).</w:t>
+      </w:r>
+      <w:r>
+        <w:t xml:space="preserve"> </w:t>
+      </w:r>
+      <w:r>
+        <w:rPr>
+          <w:iCs/>
+          <w:i/>
+        </w:rPr>
+        <w:t xml:space="preserve">Fragebogen zur fr</w:t>
+      </w:r>
+      <w:r>
+        <w:rPr>
+          <w:iCs/>
+          <w:i/>
+        </w:rPr>
+        <w:t xml:space="preserve">ü</w:t>
+      </w:r>
+      <w:r>
+        <w:rPr>
+          <w:iCs/>
+          <w:i/>
+        </w:rPr>
+        <w:t xml:space="preserve">hkindlichen sprachentwicklung (FRAKIS) und FRAKIS-k (kurzform)</w:t>
+      </w:r>
+      <w:r>
+        <w:t xml:space="preserve">. Pearson Frankfurt.</w:t>
       </w:r>
     </w:p>
     <w:bookmarkEnd w:id="166"/>
-    <w:bookmarkStart w:id="167" w:name="ref-tamasi2016measuring"/>
+    <w:bookmarkStart w:id="167" w:name="ref-tamasi2017pupillometry"/>
     <w:p>
       <w:pPr>
         <w:pStyle w:val="Bibliography"/>
       </w:pPr>
       <w:r>
-        <w:t xml:space="preserve">Tamási, K., Wewalaarachchi, T. D., Hoehle, B., &amp; Singh, L. (2016). Measuring sensitivity to phonological detail in monolingual and bilingual infants using pupillometry.</w:t>
-      </w:r>
-      <w:r>
-        <w:t xml:space="preserve"> </w:t>
-      </w:r>
-      <w:r>
-        <w:rPr>
-          <w:iCs/>
-          <w:i/>
-        </w:rPr>
-        <w:t xml:space="preserve">Proceedings of the 16th Speech Science and Technology Conference</w:t>
-      </w:r>
-      <w:r>
-        <w:t xml:space="preserve">.</w:t>
+        <w:t xml:space="preserve">Tamási, K., McKean, C., Gafos, A., Fritzsche, T., &amp; Höhle, B. (2017). Pupillometry registers toddlers’ sensitivity to degrees of mispronunciation.</w:t>
+      </w:r>
+      <w:r>
+        <w:t xml:space="preserve"> </w:t>
+      </w:r>
+      <w:r>
+        <w:rPr>
+          <w:iCs/>
+          <w:i/>
+        </w:rPr>
+        <w:t xml:space="preserve">Journal of Experimental Child Psychology</w:t>
+      </w:r>
+      <w:r>
+        <w:t xml:space="preserve">,</w:t>
+      </w:r>
+      <w:r>
+        <w:t xml:space="preserve"> </w:t>
+      </w:r>
+      <w:r>
+        <w:rPr>
+          <w:iCs/>
+          <w:i/>
+        </w:rPr>
+        <w:t xml:space="preserve">153</w:t>
+      </w:r>
+      <w:r>
+        <w:t xml:space="preserve">, 140–148.</w:t>
       </w:r>
     </w:p>
     <w:bookmarkEnd w:id="167"/>
-    <w:bookmarkStart w:id="168" w:name="ref-tardif2008baby"/>
+    <w:bookmarkStart w:id="168" w:name="ref-tamasi2016measuring"/>
     <w:p>
       <w:pPr>
         <w:pStyle w:val="Bibliography"/>
       </w:pPr>
       <w:r>
-        <w:t xml:space="preserve">Tardif, T., Fletcher, P., Liang, W., Zhang, Z., Kaciroti, N., &amp; Marchman, V. A. (2008). Baby’s first 10 words.</w:t>
-      </w:r>
-      <w:r>
-        <w:t xml:space="preserve"> </w:t>
-      </w:r>
-      <w:r>
-        <w:rPr>
-          <w:iCs/>
-          <w:i/>
-        </w:rPr>
-        <w:t xml:space="preserve">Developmental Psychology</w:t>
-      </w:r>
-      <w:r>
-        <w:t xml:space="preserve">,</w:t>
-      </w:r>
-      <w:r>
-        <w:t xml:space="preserve"> </w:t>
-      </w:r>
-      <w:r>
-        <w:rPr>
-          <w:iCs/>
-          <w:i/>
-        </w:rPr>
-        <w:t xml:space="preserve">44</w:t>
-      </w:r>
-      <w:r>
-        <w:t xml:space="preserve">(4), 929.</w:t>
+        <w:t xml:space="preserve">Tamási, K., Wewalaarachchi, T. D., Hoehle, B., &amp; Singh, L. (2016). Measuring sensitivity to phonological detail in monolingual and bilingual infants using pupillometry.</w:t>
+      </w:r>
+      <w:r>
+        <w:t xml:space="preserve"> </w:t>
+      </w:r>
+      <w:r>
+        <w:rPr>
+          <w:iCs/>
+          <w:i/>
+        </w:rPr>
+        <w:t xml:space="preserve">Proceedings of the 16th Speech Science and Technology Conference</w:t>
+      </w:r>
+      <w:r>
+        <w:t xml:space="preserve">.</w:t>
       </w:r>
     </w:p>
     <w:bookmarkEnd w:id="168"/>
-    <w:bookmarkStart w:id="169" w:name="ref-thordardottir2011relationship"/>
+    <w:bookmarkStart w:id="169" w:name="ref-tardif2008baby"/>
     <w:p>
       <w:pPr>
         <w:pStyle w:val="Bibliography"/>
       </w:pPr>
       <w:r>
-        <w:t xml:space="preserve">Thordardottir, E. (2011). The relationship between bilingual exposure and vocabulary development.</w:t>
-      </w:r>
-      <w:r>
-        <w:t xml:space="preserve"> </w:t>
-      </w:r>
-      <w:r>
-        <w:rPr>
-          <w:iCs/>
-          <w:i/>
-        </w:rPr>
-        <w:t xml:space="preserve">International Journal of Bilingualism</w:t>
+        <w:t xml:space="preserve">Tardif, T., Fletcher, P., Liang, W., Zhang, Z., Kaciroti, N., &amp; Marchman, V. A. (2008). Baby’s first 10 words.</w:t>
+      </w:r>
+      <w:r>
+        <w:t xml:space="preserve"> </w:t>
+      </w:r>
+      <w:r>
+        <w:rPr>
+          <w:iCs/>
+          <w:i/>
+        </w:rPr>
+        <w:t xml:space="preserve">Developmental Psychology</w:t>
       </w:r>
       <w:r>
         <w:t xml:space="preserve">,</w:t>
@@ -18062,30 +17579,30 @@
           <w:iCs/>
           <w:i/>
         </w:rPr>
-        <w:t xml:space="preserve">15</w:t>
-      </w:r>
-      <w:r>
-        <w:t xml:space="preserve">(4), 426–445.</w:t>
+        <w:t xml:space="preserve">44</w:t>
+      </w:r>
+      <w:r>
+        <w:t xml:space="preserve">(4), 929.</w:t>
       </w:r>
     </w:p>
     <w:bookmarkEnd w:id="169"/>
-    <w:bookmarkStart w:id="170" w:name="ref-tincoff1999some"/>
+    <w:bookmarkStart w:id="170" w:name="ref-thordardottir2011relationship"/>
     <w:p>
       <w:pPr>
         <w:pStyle w:val="Bibliography"/>
       </w:pPr>
       <w:r>
-        <w:t xml:space="preserve">Tincoff, R., &amp; Jusczyk, P. W. (1999). Some beginnings of word comprehension in 6-month-olds.</w:t>
-      </w:r>
-      <w:r>
-        <w:t xml:space="preserve"> </w:t>
-      </w:r>
-      <w:r>
-        <w:rPr>
-          <w:iCs/>
-          <w:i/>
-        </w:rPr>
-        <w:t xml:space="preserve">Psychological Science</w:t>
+        <w:t xml:space="preserve">Thordardottir, E. (2011). The relationship between bilingual exposure and vocabulary development.</w:t>
+      </w:r>
+      <w:r>
+        <w:t xml:space="preserve"> </w:t>
+      </w:r>
+      <w:r>
+        <w:rPr>
+          <w:iCs/>
+          <w:i/>
+        </w:rPr>
+        <w:t xml:space="preserve">International Journal of Bilingualism</w:t>
       </w:r>
       <w:r>
         <w:t xml:space="preserve">,</w:t>
@@ -18098,30 +17615,30 @@
           <w:iCs/>
           <w:i/>
         </w:rPr>
-        <w:t xml:space="preserve">10</w:t>
-      </w:r>
-      <w:r>
-        <w:t xml:space="preserve">(2), 172–175.</w:t>
+        <w:t xml:space="preserve">15</w:t>
+      </w:r>
+      <w:r>
+        <w:t xml:space="preserve">(4), 426–445.</w:t>
       </w:r>
     </w:p>
     <w:bookmarkEnd w:id="170"/>
-    <w:bookmarkStart w:id="171" w:name="ref-tincoff2012six"/>
+    <w:bookmarkStart w:id="171" w:name="ref-tincoff1999some"/>
     <w:p>
       <w:pPr>
         <w:pStyle w:val="Bibliography"/>
       </w:pPr>
       <w:r>
-        <w:t xml:space="preserve">Tincoff, R., &amp; Jusczyk, P. W. (2012). Six-month-olds comprehend words that refer to parts of the body.</w:t>
-      </w:r>
-      <w:r>
-        <w:t xml:space="preserve"> </w:t>
-      </w:r>
-      <w:r>
-        <w:rPr>
-          <w:iCs/>
-          <w:i/>
-        </w:rPr>
-        <w:t xml:space="preserve">Infancy</w:t>
+        <w:t xml:space="preserve">Tincoff, R., &amp; Jusczyk, P. W. (1999). Some beginnings of word comprehension in 6-month-olds.</w:t>
+      </w:r>
+      <w:r>
+        <w:t xml:space="preserve"> </w:t>
+      </w:r>
+      <w:r>
+        <w:rPr>
+          <w:iCs/>
+          <w:i/>
+        </w:rPr>
+        <w:t xml:space="preserve">Psychological Science</w:t>
       </w:r>
       <w:r>
         <w:t xml:space="preserve">,</w:t>
@@ -18134,30 +17651,30 @@
           <w:iCs/>
           <w:i/>
         </w:rPr>
-        <w:t xml:space="preserve">17</w:t>
-      </w:r>
-      <w:r>
-        <w:t xml:space="preserve">(4), 432–444.</w:t>
+        <w:t xml:space="preserve">10</w:t>
+      </w:r>
+      <w:r>
+        <w:t xml:space="preserve">(2), 172–175.</w:t>
       </w:r>
     </w:p>
     <w:bookmarkEnd w:id="171"/>
-    <w:bookmarkStart w:id="172" w:name="ref-tsui2022translation"/>
+    <w:bookmarkStart w:id="172" w:name="ref-tincoff2012six"/>
     <w:p>
       <w:pPr>
         <w:pStyle w:val="Bibliography"/>
       </w:pPr>
       <w:r>
-        <w:t xml:space="preserve">Tsui, R. K.-Y., Gonzalez-Barrero, A. M., Schott, E., &amp; Byers-Heinlein, K. (2022). Are translation equivalents special? Evidence from simulations and empirical data from bilingual infants.</w:t>
-      </w:r>
-      <w:r>
-        <w:t xml:space="preserve"> </w:t>
-      </w:r>
-      <w:r>
-        <w:rPr>
-          <w:iCs/>
-          <w:i/>
-        </w:rPr>
-        <w:t xml:space="preserve">Cognition</w:t>
+        <w:t xml:space="preserve">Tincoff, R., &amp; Jusczyk, P. W. (2012). Six-month-olds comprehend words that refer to parts of the body.</w:t>
+      </w:r>
+      <w:r>
+        <w:t xml:space="preserve"> </w:t>
+      </w:r>
+      <w:r>
+        <w:rPr>
+          <w:iCs/>
+          <w:i/>
+        </w:rPr>
+        <w:t xml:space="preserve">Infancy</w:t>
       </w:r>
       <w:r>
         <w:t xml:space="preserve">,</w:t>
@@ -18170,30 +17687,30 @@
           <w:iCs/>
           <w:i/>
         </w:rPr>
-        <w:t xml:space="preserve">225</w:t>
-      </w:r>
-      <w:r>
-        <w:t xml:space="preserve">, 105084.</w:t>
+        <w:t xml:space="preserve">17</w:t>
+      </w:r>
+      <w:r>
+        <w:t xml:space="preserve">(4), 432–444.</w:t>
       </w:r>
     </w:p>
     <w:bookmarkEnd w:id="172"/>
-    <w:bookmarkStart w:id="173" w:name="ref-van2011mice"/>
+    <w:bookmarkStart w:id="173" w:name="ref-tsui2022translation"/>
     <w:p>
       <w:pPr>
         <w:pStyle w:val="Bibliography"/>
       </w:pPr>
       <w:r>
-        <w:t xml:space="preserve">Van Buuren, S., &amp; Groothuis-Oudshoorn, K. (2011). Mice: Multivariate imputation by chained equations in r.</w:t>
-      </w:r>
-      <w:r>
-        <w:t xml:space="preserve"> </w:t>
-      </w:r>
-      <w:r>
-        <w:rPr>
-          <w:iCs/>
-          <w:i/>
-        </w:rPr>
-        <w:t xml:space="preserve">Journal of Statistical Software</w:t>
+        <w:t xml:space="preserve">Tsui, R. K.-Y., Gonzalez-Barrero, A. M., Schott, E., &amp; Byers-Heinlein, K. (2022). Are translation equivalents special? Evidence from simulations and empirical data from bilingual infants.</w:t>
+      </w:r>
+      <w:r>
+        <w:t xml:space="preserve"> </w:t>
+      </w:r>
+      <w:r>
+        <w:rPr>
+          <w:iCs/>
+          <w:i/>
+        </w:rPr>
+        <w:t xml:space="preserve">Cognition</w:t>
       </w:r>
       <w:r>
         <w:t xml:space="preserve">,</w:t>
@@ -18206,30 +17723,30 @@
           <w:iCs/>
           <w:i/>
         </w:rPr>
-        <w:t xml:space="preserve">45</w:t>
-      </w:r>
-      <w:r>
-        <w:t xml:space="preserve">, 1–67.</w:t>
+        <w:t xml:space="preserve">225</w:t>
+      </w:r>
+      <w:r>
+        <w:t xml:space="preserve">, 105084.</w:t>
       </w:r>
     </w:p>
     <w:bookmarkEnd w:id="173"/>
-    <w:bookmarkStart w:id="174" w:name="ref-van2014subtlex"/>
+    <w:bookmarkStart w:id="174" w:name="ref-van2011mice"/>
     <w:p>
       <w:pPr>
         <w:pStyle w:val="Bibliography"/>
       </w:pPr>
       <w:r>
-        <w:t xml:space="preserve">Van Heuven, W. J., Mandera, P., Keuleers, E., &amp; Brysbaert, M. (2014). SUBTLEX-UK: A new and improved word frequency database for british english.</w:t>
-      </w:r>
-      <w:r>
-        <w:t xml:space="preserve"> </w:t>
-      </w:r>
-      <w:r>
-        <w:rPr>
-          <w:iCs/>
-          <w:i/>
-        </w:rPr>
-        <w:t xml:space="preserve">Quarterly Journal of Experimental Psychology</w:t>
+        <w:t xml:space="preserve">Van Buuren, S., &amp; Groothuis-Oudshoorn, K. (2011). Mice: Multivariate imputation by chained equations in r.</w:t>
+      </w:r>
+      <w:r>
+        <w:t xml:space="preserve"> </w:t>
+      </w:r>
+      <w:r>
+        <w:rPr>
+          <w:iCs/>
+          <w:i/>
+        </w:rPr>
+        <w:t xml:space="preserve">Journal of Statistical Software</w:t>
       </w:r>
       <w:r>
         <w:t xml:space="preserve">,</w:t>
@@ -18242,30 +17759,30 @@
           <w:iCs/>
           <w:i/>
         </w:rPr>
-        <w:t xml:space="preserve">67</w:t>
-      </w:r>
-      <w:r>
-        <w:t xml:space="preserve">(6), 1176–1190.</w:t>
+        <w:t xml:space="preserve">45</w:t>
+      </w:r>
+      <w:r>
+        <w:t xml:space="preserve">, 1–67.</w:t>
       </w:r>
     </w:p>
     <w:bookmarkEnd w:id="174"/>
-    <w:bookmarkStart w:id="175" w:name="ref-vehtari2017practical"/>
+    <w:bookmarkStart w:id="175" w:name="ref-van2014subtlex"/>
     <w:p>
       <w:pPr>
         <w:pStyle w:val="Bibliography"/>
       </w:pPr>
       <w:r>
-        <w:t xml:space="preserve">Vehtari, A., Gelman, A., &amp; Gabry, J. (2017). Practical bayesian model evaluation using leave-one-out cross-validation and WAIC.</w:t>
-      </w:r>
-      <w:r>
-        <w:t xml:space="preserve"> </w:t>
-      </w:r>
-      <w:r>
-        <w:rPr>
-          <w:iCs/>
-          <w:i/>
-        </w:rPr>
-        <w:t xml:space="preserve">Statistics and Computing</w:t>
+        <w:t xml:space="preserve">Van Heuven, W. J., Mandera, P., Keuleers, E., &amp; Brysbaert, M. (2014). SUBTLEX-UK: A new and improved word frequency database for british english.</w:t>
+      </w:r>
+      <w:r>
+        <w:t xml:space="preserve"> </w:t>
+      </w:r>
+      <w:r>
+        <w:rPr>
+          <w:iCs/>
+          <w:i/>
+        </w:rPr>
+        <w:t xml:space="preserve">Quarterly Journal of Experimental Psychology</w:t>
       </w:r>
       <w:r>
         <w:t xml:space="preserve">,</w:t>
@@ -18278,30 +17795,30 @@
           <w:iCs/>
           <w:i/>
         </w:rPr>
-        <w:t xml:space="preserve">27</w:t>
-      </w:r>
-      <w:r>
-        <w:t xml:space="preserve">, 1413–1432.</w:t>
+        <w:t xml:space="preserve">67</w:t>
+      </w:r>
+      <w:r>
+        <w:t xml:space="preserve">(6), 1176–1190.</w:t>
       </w:r>
     </w:p>
     <w:bookmarkEnd w:id="175"/>
-    <w:bookmarkStart w:id="176" w:name="ref-vihman2004cross"/>
+    <w:bookmarkStart w:id="176" w:name="ref-vehtari2017practical"/>
     <w:p>
       <w:pPr>
         <w:pStyle w:val="Bibliography"/>
       </w:pPr>
       <w:r>
-        <w:t xml:space="preserve">Vihman, M. (2004). Cross-linguistic experiments in word-form recognition.</w:t>
-      </w:r>
-      <w:r>
-        <w:t xml:space="preserve"> </w:t>
-      </w:r>
-      <w:r>
-        <w:rPr>
-          <w:iCs/>
-          <w:i/>
-        </w:rPr>
-        <w:t xml:space="preserve">The Journal of the Acoustical Society of America</w:t>
+        <w:t xml:space="preserve">Vehtari, A., Gelman, A., &amp; Gabry, J. (2017). Practical bayesian model evaluation using leave-one-out cross-validation and WAIC.</w:t>
+      </w:r>
+      <w:r>
+        <w:t xml:space="preserve"> </w:t>
+      </w:r>
+      <w:r>
+        <w:rPr>
+          <w:iCs/>
+          <w:i/>
+        </w:rPr>
+        <w:t xml:space="preserve">Statistics and Computing</w:t>
       </w:r>
       <w:r>
         <w:t xml:space="preserve">,</w:t>
@@ -18314,30 +17831,30 @@
           <w:iCs/>
           <w:i/>
         </w:rPr>
-        <w:t xml:space="preserve">115</w:t>
-      </w:r>
-      <w:r>
-        <w:t xml:space="preserve">(5_Supplement), 2502–2502.</w:t>
+        <w:t xml:space="preserve">27</w:t>
+      </w:r>
+      <w:r>
+        <w:t xml:space="preserve">, 1413–1432.</w:t>
       </w:r>
     </w:p>
     <w:bookmarkEnd w:id="176"/>
-    <w:bookmarkStart w:id="177" w:name="ref-vihman2007onset"/>
+    <w:bookmarkStart w:id="177" w:name="ref-vihman2004cross"/>
     <w:p>
       <w:pPr>
         <w:pStyle w:val="Bibliography"/>
       </w:pPr>
       <w:r>
-        <w:t xml:space="preserve">Vihman, M., Thierry, G., Lum, J., Keren-Portnoy, T., &amp; Martin, P. (2007). Onset of word form recognition in english, welsh, and english–welsh bilingual infants.</w:t>
-      </w:r>
-      <w:r>
-        <w:t xml:space="preserve"> </w:t>
-      </w:r>
-      <w:r>
-        <w:rPr>
-          <w:iCs/>
-          <w:i/>
-        </w:rPr>
-        <w:t xml:space="preserve">Applied Psycholinguistics</w:t>
+        <w:t xml:space="preserve">Vihman, M. (2004). Cross-linguistic experiments in word-form recognition.</w:t>
+      </w:r>
+      <w:r>
+        <w:t xml:space="preserve"> </w:t>
+      </w:r>
+      <w:r>
+        <w:rPr>
+          <w:iCs/>
+          <w:i/>
+        </w:rPr>
+        <w:t xml:space="preserve">The Journal of the Acoustical Society of America</w:t>
       </w:r>
       <w:r>
         <w:t xml:space="preserve">,</w:t>
@@ -18350,30 +17867,30 @@
           <w:iCs/>
           <w:i/>
         </w:rPr>
-        <w:t xml:space="preserve">28</w:t>
-      </w:r>
-      <w:r>
-        <w:t xml:space="preserve">(3), 475–493.</w:t>
+        <w:t xml:space="preserve">115</w:t>
+      </w:r>
+      <w:r>
+        <w:t xml:space="preserve">(5_Supplement), 2502–2502.</w:t>
       </w:r>
     </w:p>
     <w:bookmarkEnd w:id="177"/>
-    <w:bookmarkStart w:id="178" w:name="ref-von2019impact"/>
+    <w:bookmarkStart w:id="178" w:name="ref-vihman2007onset"/>
     <w:p>
       <w:pPr>
         <w:pStyle w:val="Bibliography"/>
       </w:pPr>
       <w:r>
-        <w:t xml:space="preserve">Von Holzen, K., Fennell, C. T., &amp; Mani, N. (2019). The impact of cross-language phonological overlap on bilingual and monolingual toddlers’ word recognition.</w:t>
-      </w:r>
-      <w:r>
-        <w:t xml:space="preserve"> </w:t>
-      </w:r>
-      <w:r>
-        <w:rPr>
-          <w:iCs/>
-          <w:i/>
-        </w:rPr>
-        <w:t xml:space="preserve">Bilingualism: Language and Cognition</w:t>
+        <w:t xml:space="preserve">Vihman, M., Thierry, G., Lum, J., Keren-Portnoy, T., &amp; Martin, P. (2007). Onset of word form recognition in english, welsh, and english–welsh bilingual infants.</w:t>
+      </w:r>
+      <w:r>
+        <w:t xml:space="preserve"> </w:t>
+      </w:r>
+      <w:r>
+        <w:rPr>
+          <w:iCs/>
+          <w:i/>
+        </w:rPr>
+        <w:t xml:space="preserve">Applied Psycholinguistics</w:t>
       </w:r>
       <w:r>
         <w:t xml:space="preserve">,</w:t>
@@ -18386,30 +17903,30 @@
           <w:iCs/>
           <w:i/>
         </w:rPr>
-        <w:t xml:space="preserve">22</w:t>
-      </w:r>
-      <w:r>
-        <w:t xml:space="preserve">(3), 476–499.</w:t>
+        <w:t xml:space="preserve">28</w:t>
+      </w:r>
+      <w:r>
+        <w:t xml:space="preserve">(3), 475–493.</w:t>
       </w:r>
     </w:p>
     <w:bookmarkEnd w:id="178"/>
-    <w:bookmarkStart w:id="179" w:name="ref-von2012language"/>
+    <w:bookmarkStart w:id="179" w:name="ref-von2019impact"/>
     <w:p>
       <w:pPr>
         <w:pStyle w:val="Bibliography"/>
       </w:pPr>
       <w:r>
-        <w:t xml:space="preserve">Von Holzen, K., &amp; Mani, N. (2012). Language nonselective lexical access in bilingual toddlers.</w:t>
-      </w:r>
-      <w:r>
-        <w:t xml:space="preserve"> </w:t>
-      </w:r>
-      <w:r>
-        <w:rPr>
-          <w:iCs/>
-          <w:i/>
-        </w:rPr>
-        <w:t xml:space="preserve">Journal of Experimental Child Psychology</w:t>
+        <w:t xml:space="preserve">Von Holzen, K., Fennell, C. T., &amp; Mani, N. (2019). The impact of cross-language phonological overlap on bilingual and monolingual toddlers’ word recognition.</w:t>
+      </w:r>
+      <w:r>
+        <w:t xml:space="preserve"> </w:t>
+      </w:r>
+      <w:r>
+        <w:rPr>
+          <w:iCs/>
+          <w:i/>
+        </w:rPr>
+        <w:t xml:space="preserve">Bilingualism: Language and Cognition</w:t>
       </w:r>
       <w:r>
         <w:t xml:space="preserve">,</w:t>
@@ -18422,30 +17939,30 @@
           <w:iCs/>
           <w:i/>
         </w:rPr>
-        <w:t xml:space="preserve">113</w:t>
-      </w:r>
-      <w:r>
-        <w:t xml:space="preserve">(4), 569–586.</w:t>
+        <w:t xml:space="preserve">22</w:t>
+      </w:r>
+      <w:r>
+        <w:t xml:space="preserve">(3), 476–499.</w:t>
       </w:r>
     </w:p>
     <w:bookmarkEnd w:id="179"/>
-    <w:bookmarkStart w:id="180" w:name="ref-von2014bilinguals"/>
+    <w:bookmarkStart w:id="180" w:name="ref-von2012language"/>
     <w:p>
       <w:pPr>
         <w:pStyle w:val="Bibliography"/>
       </w:pPr>
       <w:r>
-        <w:t xml:space="preserve">Von Holzen, K., &amp; Mani, N. (2014). Bilinguals implicitly name objects in both their languages: An ERP study.</w:t>
-      </w:r>
-      <w:r>
-        <w:t xml:space="preserve"> </w:t>
-      </w:r>
-      <w:r>
-        <w:rPr>
-          <w:iCs/>
-          <w:i/>
-        </w:rPr>
-        <w:t xml:space="preserve">Frontiers in Psychology</w:t>
+        <w:t xml:space="preserve">Von Holzen, K., &amp; Mani, N. (2012). Language nonselective lexical access in bilingual toddlers.</w:t>
+      </w:r>
+      <w:r>
+        <w:t xml:space="preserve"> </w:t>
+      </w:r>
+      <w:r>
+        <w:rPr>
+          <w:iCs/>
+          <w:i/>
+        </w:rPr>
+        <w:t xml:space="preserve">Journal of Experimental Child Psychology</w:t>
       </w:r>
       <w:r>
         <w:t xml:space="preserve">,</w:t>
@@ -18458,97 +17975,133 @@
           <w:iCs/>
           <w:i/>
         </w:rPr>
-        <w:t xml:space="preserve">5</w:t>
-      </w:r>
-      <w:r>
-        <w:t xml:space="preserve">, 1415.</w:t>
+        <w:t xml:space="preserve">113</w:t>
+      </w:r>
+      <w:r>
+        <w:t xml:space="preserve">(4), 569–586.</w:t>
       </w:r>
     </w:p>
     <w:bookmarkEnd w:id="180"/>
-    <w:bookmarkStart w:id="181" w:name="ref-wood2017generalized"/>
+    <w:bookmarkStart w:id="181" w:name="ref-von2014bilinguals"/>
     <w:p>
       <w:pPr>
         <w:pStyle w:val="Bibliography"/>
       </w:pPr>
       <w:r>
-        <w:t xml:space="preserve">Wood, S. N. (2017).</w:t>
-      </w:r>
-      <w:r>
-        <w:t xml:space="preserve"> </w:t>
-      </w:r>
-      <w:r>
-        <w:rPr>
-          <w:iCs/>
-          <w:i/>
-        </w:rPr>
-        <w:t xml:space="preserve">Generalized additive models: An introduction with r</w:t>
-      </w:r>
-      <w:r>
-        <w:t xml:space="preserve">. CRC press.</w:t>
+        <w:t xml:space="preserve">Von Holzen, K., &amp; Mani, N. (2014). Bilinguals implicitly name objects in both their languages: An ERP study.</w:t>
+      </w:r>
+      <w:r>
+        <w:t xml:space="preserve"> </w:t>
+      </w:r>
+      <w:r>
+        <w:rPr>
+          <w:iCs/>
+          <w:i/>
+        </w:rPr>
+        <w:t xml:space="preserve">Frontiers in Psychology</w:t>
+      </w:r>
+      <w:r>
+        <w:t xml:space="preserve">,</w:t>
+      </w:r>
+      <w:r>
+        <w:t xml:space="preserve"> </w:t>
+      </w:r>
+      <w:r>
+        <w:rPr>
+          <w:iCs/>
+          <w:i/>
+        </w:rPr>
+        <w:t xml:space="preserve">5</w:t>
+      </w:r>
+      <w:r>
+        <w:t xml:space="preserve">, 1415.</w:t>
       </w:r>
     </w:p>
     <w:bookmarkEnd w:id="181"/>
-    <w:bookmarkStart w:id="182" w:name="ref-zettersten2022peekbank"/>
+    <w:bookmarkStart w:id="182" w:name="ref-wood2017generalized"/>
     <w:p>
       <w:pPr>
         <w:pStyle w:val="Bibliography"/>
       </w:pPr>
       <w:r>
-        <w:t xml:space="preserve">Zettersten, M., Yurovsky, D., Xu, T. L., Uner, S., Tsui, A. S. M., Schneider, R. M., Saleh, A. N., Meylan, S. C., Marchman, V. A., Mankewitz, J., et al. (2022). Peekbank: An open, large-scale repository for developmental eye-tracking data of children’s word recognition.</w:t>
-      </w:r>
-      <w:r>
-        <w:t xml:space="preserve"> </w:t>
-      </w:r>
-      <w:r>
-        <w:rPr>
-          <w:iCs/>
-          <w:i/>
-        </w:rPr>
-        <w:t xml:space="preserve">Behavior Research Methods</w:t>
-      </w:r>
-      <w:r>
-        <w:t xml:space="preserve">, 1–16.</w:t>
+        <w:t xml:space="preserve">Wood, S. N. (2017).</w:t>
+      </w:r>
+      <w:r>
+        <w:t xml:space="preserve"> </w:t>
+      </w:r>
+      <w:r>
+        <w:rPr>
+          <w:iCs/>
+          <w:i/>
+        </w:rPr>
+        <w:t xml:space="preserve">Generalized additive models: An introduction with r</w:t>
+      </w:r>
+      <w:r>
+        <w:t xml:space="preserve">. CRC press.</w:t>
       </w:r>
     </w:p>
     <w:bookmarkEnd w:id="182"/>
-    <w:bookmarkStart w:id="183" w:name="ref-zipf1945meaning"/>
+    <w:bookmarkStart w:id="183" w:name="ref-zettersten2022peekbank"/>
     <w:p>
       <w:pPr>
         <w:pStyle w:val="Bibliography"/>
       </w:pPr>
       <w:r>
-        <w:t xml:space="preserve">Zipf, G. K. (1945). The meaning-frequency relationship of words.</w:t>
-      </w:r>
-      <w:r>
-        <w:t xml:space="preserve"> </w:t>
-      </w:r>
-      <w:r>
-        <w:rPr>
-          <w:iCs/>
-          <w:i/>
-        </w:rPr>
-        <w:t xml:space="preserve">The Journal of General Psychology</w:t>
-      </w:r>
-      <w:r>
-        <w:t xml:space="preserve">,</w:t>
-      </w:r>
-      <w:r>
-        <w:t xml:space="preserve"> </w:t>
-      </w:r>
-      <w:r>
-        <w:rPr>
-          <w:iCs/>
-          <w:i/>
-        </w:rPr>
-        <w:t xml:space="preserve">33</w:t>
-      </w:r>
-      <w:r>
-        <w:t xml:space="preserve">(2), 251–256.</w:t>
+        <w:t xml:space="preserve">Zettersten, M., Yurovsky, D., Xu, T. L., Uner, S., Tsui, A. S. M., Schneider, R. M., Saleh, A. N., Meylan, S. C., Marchman, V. A., Mankewitz, J., et al. (2022). Peekbank: An open, large-scale repository for developmental eye-tracking data of children’s word recognition.</w:t>
+      </w:r>
+      <w:r>
+        <w:t xml:space="preserve"> </w:t>
+      </w:r>
+      <w:r>
+        <w:rPr>
+          <w:iCs/>
+          <w:i/>
+        </w:rPr>
+        <w:t xml:space="preserve">Behavior Research Methods</w:t>
+      </w:r>
+      <w:r>
+        <w:t xml:space="preserve">, 1–16.</w:t>
       </w:r>
     </w:p>
     <w:bookmarkEnd w:id="183"/>
+    <w:bookmarkStart w:id="184" w:name="ref-zipf1945meaning"/>
+    <w:p>
+      <w:pPr>
+        <w:pStyle w:val="Bibliography"/>
+      </w:pPr>
+      <w:r>
+        <w:t xml:space="preserve">Zipf, G. K. (1945). The meaning-frequency relationship of words.</w:t>
+      </w:r>
+      <w:r>
+        <w:t xml:space="preserve"> </w:t>
+      </w:r>
+      <w:r>
+        <w:rPr>
+          <w:iCs/>
+          <w:i/>
+        </w:rPr>
+        <w:t xml:space="preserve">The Journal of General Psychology</w:t>
+      </w:r>
+      <w:r>
+        <w:t xml:space="preserve">,</w:t>
+      </w:r>
+      <w:r>
+        <w:t xml:space="preserve"> </w:t>
+      </w:r>
+      <w:r>
+        <w:rPr>
+          <w:iCs/>
+          <w:i/>
+        </w:rPr>
+        <w:t xml:space="preserve">33</w:t>
+      </w:r>
+      <w:r>
+        <w:t xml:space="preserve">(2), 251–256.</w:t>
+      </w:r>
+    </w:p>
     <w:bookmarkEnd w:id="184"/>
     <w:bookmarkEnd w:id="185"/>
+    <w:bookmarkEnd w:id="186"/>
     <w:sectPr>
       <w:pgSz w:h="15840" w:w="12240"/>
       <w:pgMar w:bottom="1440" w:footer="720" w:gutter="0" w:header="720" w:left="1440" w:right="1440" w:top="1440"/>

</xml_diff>